<commit_message>
Especificacion de Trabajadores del Negocio
</commit_message>
<xml_diff>
--- a/ tsp01-contratos-clientes/ITERACION01_TP01/S02/ESPECIFICACIONES S02/Trabajadores del Negocio.docx
+++ b/ tsp01-contratos-clientes/ITERACION01_TP01/S02/ESPECIFICACIONES S02/Trabajadores del Negocio.docx
@@ -517,7 +517,7 @@
         <w:rPr>
           <w:noProof/>
         </w:rPr>
-        <w:instrText xml:space="preserve"> PAGEREF _Toc324614277 \h </w:instrText>
+        <w:instrText xml:space="preserve"> PAGEREF _Toc324672293 \h </w:instrText>
       </w:r>
       <w:r>
         <w:rPr>
@@ -595,7 +595,7 @@
         <w:rPr>
           <w:noProof/>
         </w:rPr>
-        <w:instrText xml:space="preserve"> PAGEREF _Toc324614278 \h </w:instrText>
+        <w:instrText xml:space="preserve"> PAGEREF _Toc324672294 \h </w:instrText>
       </w:r>
       <w:r>
         <w:rPr>
@@ -673,7 +673,7 @@
         <w:rPr>
           <w:noProof/>
         </w:rPr>
-        <w:instrText xml:space="preserve"> PAGEREF _Toc324614279 \h </w:instrText>
+        <w:instrText xml:space="preserve"> PAGEREF _Toc324672295 \h </w:instrText>
       </w:r>
       <w:r>
         <w:rPr>
@@ -751,7 +751,7 @@
         <w:rPr>
           <w:noProof/>
         </w:rPr>
-        <w:instrText xml:space="preserve"> PAGEREF _Toc324614280 \h </w:instrText>
+        <w:instrText xml:space="preserve"> PAGEREF _Toc324672296 \h </w:instrText>
       </w:r>
       <w:r>
         <w:rPr>
@@ -768,7 +768,7 @@
         <w:rPr>
           <w:noProof/>
         </w:rPr>
-        <w:t>4</w:t>
+        <w:t>5</w:t>
       </w:r>
       <w:r>
         <w:rPr>
@@ -829,7 +829,7 @@
         <w:rPr>
           <w:noProof/>
         </w:rPr>
-        <w:instrText xml:space="preserve"> PAGEREF _Toc324614281 \h </w:instrText>
+        <w:instrText xml:space="preserve"> PAGEREF _Toc324672297 \h </w:instrText>
       </w:r>
       <w:r>
         <w:rPr>
@@ -846,7 +846,7 @@
         <w:rPr>
           <w:noProof/>
         </w:rPr>
-        <w:t>4</w:t>
+        <w:t>5</w:t>
       </w:r>
       <w:r>
         <w:rPr>
@@ -907,7 +907,7 @@
         <w:rPr>
           <w:noProof/>
         </w:rPr>
-        <w:instrText xml:space="preserve"> PAGEREF _Toc324614282 \h </w:instrText>
+        <w:instrText xml:space="preserve"> PAGEREF _Toc324672298 \h </w:instrText>
       </w:r>
       <w:r>
         <w:rPr>
@@ -924,7 +924,7 @@
         <w:rPr>
           <w:noProof/>
         </w:rPr>
-        <w:t>4</w:t>
+        <w:t>5</w:t>
       </w:r>
       <w:r>
         <w:rPr>
@@ -955,9 +955,9 @@
         <w:pStyle w:val="Ttulo1"/>
         <w:ind w:left="360" w:hanging="360"/>
       </w:pPr>
-      <w:bookmarkStart w:id="0" w:name="_Toc324614277"/>
-      <w:bookmarkStart w:id="1" w:name="_Toc436203378"/>
-      <w:bookmarkStart w:id="2" w:name="_Toc452813578"/>
+      <w:bookmarkStart w:id="0" w:name="_Toc436203378"/>
+      <w:bookmarkStart w:id="1" w:name="_Toc452813578"/>
+      <w:bookmarkStart w:id="2" w:name="_Toc324672293"/>
       <w:r>
         <w:t xml:space="preserve">&lt;TN001 </w:t>
       </w:r>
@@ -969,55 +969,96 @@
       <w:r>
         <w:t>&gt;</w:t>
       </w:r>
-      <w:bookmarkEnd w:id="0"/>
+      <w:bookmarkEnd w:id="2"/>
     </w:p>
     <w:p>
       <w:pPr>
         <w:pStyle w:val="InfoBlue"/>
       </w:pPr>
       <w:r>
-        <w:t>[Breve descripción de rol representado</w:t>
-      </w:r>
-      <w:r>
-        <w:t xml:space="preserve"> en el negocio </w:t>
-      </w:r>
-      <w:r>
-        <w:t xml:space="preserve"> por el</w:t>
-      </w:r>
-      <w:r>
-        <w:t xml:space="preserve"> </w:t>
-      </w:r>
-      <w:r>
-        <w:t>trabajador</w:t>
-      </w:r>
-      <w:r>
-        <w:t xml:space="preserve"> del negocio</w:t>
-      </w:r>
-      <w:r>
-        <w:t>.</w:t>
-      </w:r>
-      <w:r>
-        <w:t xml:space="preserve"> Debe incluir las funciones principales que ayuden a comprender las responsabilidades del </w:t>
-      </w:r>
-      <w:r>
-        <w:t>trabajador</w:t>
-      </w:r>
-      <w:r>
-        <w:t xml:space="preserve"> del negocio </w:t>
-      </w:r>
-      <w:r>
-        <w:t xml:space="preserve">en los procesos del </w:t>
-      </w:r>
-      <w:r>
-        <w:t xml:space="preserve"> negocio.</w:t>
-      </w:r>
-      <w:r>
-        <w:t>]</w:t>
+        <w:t>Responsable de realizar las actividades comerciales de la Organización.</w:t>
+      </w:r>
+      <w:r>
+        <w:t xml:space="preserve"> Como</w:t>
+      </w:r>
+      <w:proofErr w:type="gramStart"/>
+      <w:r>
+        <w:t>:  Elaboración</w:t>
+      </w:r>
+      <w:proofErr w:type="gramEnd"/>
+      <w:r>
+        <w:t xml:space="preserve"> de Propuesta (s) económica(s), y participa en la elaboración de </w:t>
+      </w:r>
+      <w:r>
+        <w:t>Hojas de Requerimientos Cotización(es) así como dar mantenimiento a la información de los Clientes.</w:t>
       </w:r>
     </w:p>
     <w:p>
       <w:pPr>
         <w:pStyle w:val="Textoindependiente"/>
+      </w:pPr>
+    </w:p>
+    <w:p>
+      <w:pPr>
+        <w:pStyle w:val="Textoindependiente"/>
+        <w:jc w:val="center"/>
+      </w:pPr>
+      <w:r>
+        <w:rPr>
+          <w:noProof/>
+          <w:lang w:eastAsia="es-PE"/>
+        </w:rPr>
+        <w:drawing>
+          <wp:inline distT="0" distB="0" distL="0" distR="0">
+            <wp:extent cx="1974850" cy="1050290"/>
+            <wp:effectExtent l="0" t="0" r="0" b="0"/>
+            <wp:docPr id="1" name="Imagen 1"/>
+            <wp:cNvGraphicFramePr>
+              <a:graphicFrameLocks xmlns:a="http://schemas.openxmlformats.org/drawingml/2006/main" noChangeAspect="1"/>
+            </wp:cNvGraphicFramePr>
+            <a:graphic xmlns:a="http://schemas.openxmlformats.org/drawingml/2006/main">
+              <a:graphicData uri="http://schemas.openxmlformats.org/drawingml/2006/picture">
+                <pic:pic xmlns:pic="http://schemas.openxmlformats.org/drawingml/2006/picture">
+                  <pic:nvPicPr>
+                    <pic:cNvPr id="0" name="Picture 1"/>
+                    <pic:cNvPicPr>
+                      <a:picLocks noChangeAspect="1" noChangeArrowheads="1"/>
+                    </pic:cNvPicPr>
+                  </pic:nvPicPr>
+                  <pic:blipFill>
+                    <a:blip r:embed="rId8" cstate="print"/>
+                    <a:srcRect/>
+                    <a:stretch>
+                      <a:fillRect/>
+                    </a:stretch>
+                  </pic:blipFill>
+                  <pic:spPr bwMode="auto">
+                    <a:xfrm>
+                      <a:off x="0" y="0"/>
+                      <a:ext cx="1974850" cy="1050290"/>
+                    </a:xfrm>
+                    <a:prstGeom prst="rect">
+                      <a:avLst/>
+                    </a:prstGeom>
+                    <a:noFill/>
+                    <a:ln w="9525">
+                      <a:noFill/>
+                      <a:miter lim="800000"/>
+                      <a:headEnd/>
+                      <a:tailEnd/>
+                    </a:ln>
+                  </pic:spPr>
+                </pic:pic>
+              </a:graphicData>
+            </a:graphic>
+          </wp:inline>
+        </w:drawing>
+      </w:r>
+    </w:p>
+    <w:p>
+      <w:pPr>
+        <w:pStyle w:val="Textoindependiente"/>
+        <w:jc w:val="center"/>
       </w:pPr>
     </w:p>
     <w:p>
@@ -1025,7 +1066,7 @@
         <w:pStyle w:val="Ttulo1"/>
         <w:ind w:left="360" w:hanging="360"/>
       </w:pPr>
-      <w:bookmarkStart w:id="3" w:name="_Toc324614278"/>
+      <w:bookmarkStart w:id="3" w:name="_Toc324672294"/>
       <w:r>
         <w:t>&lt;</w:t>
       </w:r>
@@ -1044,8 +1085,8 @@
       <w:r>
         <w:t>&gt;</w:t>
       </w:r>
+      <w:bookmarkEnd w:id="0"/>
       <w:bookmarkEnd w:id="1"/>
-      <w:bookmarkEnd w:id="2"/>
       <w:bookmarkEnd w:id="3"/>
     </w:p>
     <w:p>
@@ -1053,25 +1094,72 @@
         <w:pStyle w:val="InfoBlue"/>
       </w:pPr>
       <w:r>
-        <w:t>[Breve descripción de rol representado</w:t>
-      </w:r>
-      <w:r>
-        <w:t xml:space="preserve"> en el negocio </w:t>
-      </w:r>
-      <w:r>
-        <w:t xml:space="preserve"> por el</w:t>
-      </w:r>
-      <w:r>
-        <w:t xml:space="preserve"> trabajador del negocio</w:t>
-      </w:r>
-      <w:r>
-        <w:t>.</w:t>
-      </w:r>
-      <w:r>
-        <w:t xml:space="preserve"> Debe incluir las funciones principales que ayuden a comprender las responsabilidades del trabajador del negocio en los procesos del  negocio.</w:t>
-      </w:r>
-      <w:r>
-        <w:t>]</w:t>
+        <w:t>Intermediario y Supervisor en el proceso de Convocatoria de Adquisicio</w:t>
+      </w:r>
+      <w:r>
+        <w:t>nes y Contrataciones del Estado, se encarga de publicar las Bases y la Buena Pro.</w:t>
+      </w:r>
+    </w:p>
+    <w:p>
+      <w:pPr>
+        <w:pStyle w:val="Textoindependiente"/>
+      </w:pPr>
+    </w:p>
+    <w:p>
+      <w:pPr>
+        <w:pStyle w:val="Textoindependiente"/>
+        <w:jc w:val="center"/>
+      </w:pPr>
+      <w:r>
+        <w:rPr>
+          <w:noProof/>
+          <w:lang w:eastAsia="es-PE"/>
+        </w:rPr>
+        <w:drawing>
+          <wp:inline distT="0" distB="0" distL="0" distR="0">
+            <wp:extent cx="1984375" cy="1050290"/>
+            <wp:effectExtent l="0" t="0" r="0" b="0"/>
+            <wp:docPr id="2" name="Imagen 2"/>
+            <wp:cNvGraphicFramePr>
+              <a:graphicFrameLocks xmlns:a="http://schemas.openxmlformats.org/drawingml/2006/main" noChangeAspect="1"/>
+            </wp:cNvGraphicFramePr>
+            <a:graphic xmlns:a="http://schemas.openxmlformats.org/drawingml/2006/main">
+              <a:graphicData uri="http://schemas.openxmlformats.org/drawingml/2006/picture">
+                <pic:pic xmlns:pic="http://schemas.openxmlformats.org/drawingml/2006/picture">
+                  <pic:nvPicPr>
+                    <pic:cNvPr id="0" name="Picture 2"/>
+                    <pic:cNvPicPr>
+                      <a:picLocks noChangeAspect="1" noChangeArrowheads="1"/>
+                    </pic:cNvPicPr>
+                  </pic:nvPicPr>
+                  <pic:blipFill>
+                    <a:blip r:embed="rId9" cstate="print"/>
+                    <a:srcRect/>
+                    <a:stretch>
+                      <a:fillRect/>
+                    </a:stretch>
+                  </pic:blipFill>
+                  <pic:spPr bwMode="auto">
+                    <a:xfrm>
+                      <a:off x="0" y="0"/>
+                      <a:ext cx="1984375" cy="1050290"/>
+                    </a:xfrm>
+                    <a:prstGeom prst="rect">
+                      <a:avLst/>
+                    </a:prstGeom>
+                    <a:noFill/>
+                    <a:ln w="9525">
+                      <a:noFill/>
+                      <a:miter lim="800000"/>
+                      <a:headEnd/>
+                      <a:tailEnd/>
+                    </a:ln>
+                  </pic:spPr>
+                </pic:pic>
+              </a:graphicData>
+            </a:graphic>
+          </wp:inline>
+        </w:drawing>
       </w:r>
     </w:p>
     <w:p>
@@ -1084,7 +1172,7 @@
         <w:pStyle w:val="Ttulo1"/>
         <w:ind w:left="360" w:hanging="360"/>
       </w:pPr>
-      <w:bookmarkStart w:id="4" w:name="_Toc324614279"/>
+      <w:bookmarkStart w:id="4" w:name="_Toc324672295"/>
       <w:r>
         <w:t>&lt;</w:t>
       </w:r>
@@ -1112,33 +1200,113 @@
         <w:pStyle w:val="InfoBlue"/>
       </w:pPr>
       <w:r>
-        <w:t>[Breve descripción de rol representado</w:t>
-      </w:r>
-      <w:r>
-        <w:t xml:space="preserve"> en el negocio </w:t>
-      </w:r>
-      <w:r>
-        <w:t xml:space="preserve"> por el</w:t>
-      </w:r>
-      <w:r>
-        <w:t xml:space="preserve"> trabajador del negocio</w:t>
+        <w:t>Responsable de realizar las actividades legales de la Organización</w:t>
+      </w:r>
+      <w:r>
+        <w:t>, elaboración del Contrato</w:t>
       </w:r>
       <w:r>
         <w:t>.</w:t>
       </w:r>
-      <w:r>
-        <w:t xml:space="preserve"> Debe incluir las funciones principales que ayuden a comprender las responsabilidades del trabajador del negocio en los procesos del  negocio.</w:t>
-      </w:r>
-      <w:r>
-        <w:t>]</w:t>
-      </w:r>
+    </w:p>
+    <w:p>
+      <w:pPr>
+        <w:pStyle w:val="Textoindependiente"/>
+      </w:pPr>
+    </w:p>
+    <w:p>
+      <w:pPr>
+        <w:pStyle w:val="Textoindependiente"/>
+        <w:jc w:val="center"/>
+      </w:pPr>
+      <w:r>
+        <w:rPr>
+          <w:noProof/>
+          <w:lang w:eastAsia="es-PE"/>
+        </w:rPr>
+        <w:drawing>
+          <wp:inline distT="0" distB="0" distL="0" distR="0">
+            <wp:extent cx="1984375" cy="1050290"/>
+            <wp:effectExtent l="0" t="0" r="0" b="0"/>
+            <wp:docPr id="3" name="Imagen 3"/>
+            <wp:cNvGraphicFramePr>
+              <a:graphicFrameLocks xmlns:a="http://schemas.openxmlformats.org/drawingml/2006/main" noChangeAspect="1"/>
+            </wp:cNvGraphicFramePr>
+            <a:graphic xmlns:a="http://schemas.openxmlformats.org/drawingml/2006/main">
+              <a:graphicData uri="http://schemas.openxmlformats.org/drawingml/2006/picture">
+                <pic:pic xmlns:pic="http://schemas.openxmlformats.org/drawingml/2006/picture">
+                  <pic:nvPicPr>
+                    <pic:cNvPr id="0" name="Picture 3"/>
+                    <pic:cNvPicPr>
+                      <a:picLocks noChangeAspect="1" noChangeArrowheads="1"/>
+                    </pic:cNvPicPr>
+                  </pic:nvPicPr>
+                  <pic:blipFill>
+                    <a:blip r:embed="rId10" cstate="print"/>
+                    <a:srcRect/>
+                    <a:stretch>
+                      <a:fillRect/>
+                    </a:stretch>
+                  </pic:blipFill>
+                  <pic:spPr bwMode="auto">
+                    <a:xfrm>
+                      <a:off x="0" y="0"/>
+                      <a:ext cx="1984375" cy="1050290"/>
+                    </a:xfrm>
+                    <a:prstGeom prst="rect">
+                      <a:avLst/>
+                    </a:prstGeom>
+                    <a:noFill/>
+                    <a:ln w="9525">
+                      <a:noFill/>
+                      <a:miter lim="800000"/>
+                      <a:headEnd/>
+                      <a:tailEnd/>
+                    </a:ln>
+                  </pic:spPr>
+                </pic:pic>
+              </a:graphicData>
+            </a:graphic>
+          </wp:inline>
+        </w:drawing>
+      </w:r>
+    </w:p>
+    <w:p>
+      <w:pPr>
+        <w:pStyle w:val="Textoindependiente"/>
+      </w:pPr>
+    </w:p>
+    <w:p>
+      <w:pPr>
+        <w:pStyle w:val="Textoindependiente"/>
+      </w:pPr>
+    </w:p>
+    <w:p>
+      <w:pPr>
+        <w:pStyle w:val="Textoindependiente"/>
+      </w:pPr>
+    </w:p>
+    <w:p>
+      <w:pPr>
+        <w:pStyle w:val="Textoindependiente"/>
+      </w:pPr>
+    </w:p>
+    <w:p>
+      <w:pPr>
+        <w:pStyle w:val="Textoindependiente"/>
+      </w:pPr>
+    </w:p>
+    <w:p>
+      <w:pPr>
+        <w:pStyle w:val="Textoindependiente"/>
+      </w:pPr>
     </w:p>
     <w:p>
       <w:pPr>
         <w:pStyle w:val="Ttulo1"/>
         <w:ind w:left="360" w:hanging="360"/>
       </w:pPr>
-      <w:bookmarkStart w:id="5" w:name="_Toc324614280"/>
+      <w:bookmarkStart w:id="5" w:name="_Toc324672296"/>
       <w:r>
         <w:t>&lt;</w:t>
       </w:r>
@@ -1169,33 +1337,96 @@
         <w:pStyle w:val="InfoBlue"/>
       </w:pPr>
       <w:r>
-        <w:t>[Breve descripción de rol representado</w:t>
-      </w:r>
-      <w:r>
-        <w:t xml:space="preserve"> en el negocio </w:t>
-      </w:r>
-      <w:r>
-        <w:t xml:space="preserve"> por el</w:t>
-      </w:r>
-      <w:r>
-        <w:t xml:space="preserve"> trabajador del negocio</w:t>
-      </w:r>
-      <w:r>
-        <w:t>.</w:t>
-      </w:r>
-      <w:r>
-        <w:t xml:space="preserve"> Debe incluir las funciones principales que ayuden a comprender las responsabilidades del trabajador del negocio en los procesos del  negocio.</w:t>
-      </w:r>
-      <w:r>
-        <w:t>]</w:t>
-      </w:r>
+        <w:t>Responsable de elaborar la(s) Propuesta(s) técnica(s</w:t>
+      </w:r>
+      <w:proofErr w:type="gramStart"/>
+      <w:r>
+        <w:t>)</w:t>
+      </w:r>
+      <w:r>
+        <w:t>y</w:t>
+      </w:r>
+      <w:proofErr w:type="gramEnd"/>
+      <w:r>
+        <w:t xml:space="preserve"> Cotización(es) y </w:t>
+      </w:r>
+      <w:r>
+        <w:t>participa en la elaboración del Acta de Conformidad.</w:t>
+      </w:r>
+    </w:p>
+    <w:p>
+      <w:pPr>
+        <w:pStyle w:val="Textoindependiente"/>
+      </w:pPr>
+    </w:p>
+    <w:p>
+      <w:pPr>
+        <w:pStyle w:val="Textoindependiente"/>
+        <w:jc w:val="center"/>
+      </w:pPr>
+      <w:r>
+        <w:rPr>
+          <w:noProof/>
+          <w:lang w:eastAsia="es-PE"/>
+        </w:rPr>
+        <w:drawing>
+          <wp:inline distT="0" distB="0" distL="0" distR="0">
+            <wp:extent cx="1993900" cy="1050290"/>
+            <wp:effectExtent l="0" t="0" r="0" b="0"/>
+            <wp:docPr id="4" name="Imagen 4"/>
+            <wp:cNvGraphicFramePr>
+              <a:graphicFrameLocks xmlns:a="http://schemas.openxmlformats.org/drawingml/2006/main" noChangeAspect="1"/>
+            </wp:cNvGraphicFramePr>
+            <a:graphic xmlns:a="http://schemas.openxmlformats.org/drawingml/2006/main">
+              <a:graphicData uri="http://schemas.openxmlformats.org/drawingml/2006/picture">
+                <pic:pic xmlns:pic="http://schemas.openxmlformats.org/drawingml/2006/picture">
+                  <pic:nvPicPr>
+                    <pic:cNvPr id="0" name="Picture 4"/>
+                    <pic:cNvPicPr>
+                      <a:picLocks noChangeAspect="1" noChangeArrowheads="1"/>
+                    </pic:cNvPicPr>
+                  </pic:nvPicPr>
+                  <pic:blipFill>
+                    <a:blip r:embed="rId11" cstate="print"/>
+                    <a:srcRect/>
+                    <a:stretch>
+                      <a:fillRect/>
+                    </a:stretch>
+                  </pic:blipFill>
+                  <pic:spPr bwMode="auto">
+                    <a:xfrm>
+                      <a:off x="0" y="0"/>
+                      <a:ext cx="1993900" cy="1050290"/>
+                    </a:xfrm>
+                    <a:prstGeom prst="rect">
+                      <a:avLst/>
+                    </a:prstGeom>
+                    <a:noFill/>
+                    <a:ln w="9525">
+                      <a:noFill/>
+                      <a:miter lim="800000"/>
+                      <a:headEnd/>
+                      <a:tailEnd/>
+                    </a:ln>
+                  </pic:spPr>
+                </pic:pic>
+              </a:graphicData>
+            </a:graphic>
+          </wp:inline>
+        </w:drawing>
+      </w:r>
+    </w:p>
+    <w:p>
+      <w:pPr>
+        <w:pStyle w:val="Textoindependiente"/>
+      </w:pPr>
     </w:p>
     <w:p>
       <w:pPr>
         <w:pStyle w:val="Ttulo1"/>
         <w:ind w:left="360" w:hanging="360"/>
       </w:pPr>
-      <w:bookmarkStart w:id="6" w:name="_Toc324614281"/>
+      <w:bookmarkStart w:id="6" w:name="_Toc324672297"/>
       <w:r>
         <w:t>&lt;</w:t>
       </w:r>
@@ -1224,33 +1455,83 @@
         <w:pStyle w:val="InfoBlue"/>
       </w:pPr>
       <w:r>
-        <w:t>[Breve descripción de rol representado</w:t>
-      </w:r>
-      <w:r>
-        <w:t xml:space="preserve"> en el negocio </w:t>
-      </w:r>
-      <w:r>
-        <w:t xml:space="preserve"> por el</w:t>
-      </w:r>
-      <w:r>
-        <w:t xml:space="preserve"> trabajador del negocio</w:t>
-      </w:r>
-      <w:r>
-        <w:t>.</w:t>
-      </w:r>
-      <w:r>
-        <w:t xml:space="preserve"> Debe incluir las funciones principales que ayuden a comprender las responsabilidades del trabajador del negocio en los procesos del  negocio.</w:t>
-      </w:r>
-      <w:r>
-        <w:t>]</w:t>
-      </w:r>
+        <w:t>Responsable de realizar el requerimiento del Servicio.</w:t>
+      </w:r>
+    </w:p>
+    <w:p>
+      <w:pPr>
+        <w:pStyle w:val="Textoindependiente"/>
+      </w:pPr>
+    </w:p>
+    <w:p>
+      <w:pPr>
+        <w:pStyle w:val="Textoindependiente"/>
+        <w:jc w:val="center"/>
+      </w:pPr>
+      <w:r>
+        <w:rPr>
+          <w:noProof/>
+          <w:lang w:eastAsia="es-PE"/>
+        </w:rPr>
+        <w:drawing>
+          <wp:inline distT="0" distB="0" distL="0" distR="0">
+            <wp:extent cx="2004060" cy="1050290"/>
+            <wp:effectExtent l="0" t="0" r="0" b="0"/>
+            <wp:docPr id="5" name="Imagen 5"/>
+            <wp:cNvGraphicFramePr>
+              <a:graphicFrameLocks xmlns:a="http://schemas.openxmlformats.org/drawingml/2006/main" noChangeAspect="1"/>
+            </wp:cNvGraphicFramePr>
+            <a:graphic xmlns:a="http://schemas.openxmlformats.org/drawingml/2006/main">
+              <a:graphicData uri="http://schemas.openxmlformats.org/drawingml/2006/picture">
+                <pic:pic xmlns:pic="http://schemas.openxmlformats.org/drawingml/2006/picture">
+                  <pic:nvPicPr>
+                    <pic:cNvPr id="0" name="Picture 5"/>
+                    <pic:cNvPicPr>
+                      <a:picLocks noChangeAspect="1" noChangeArrowheads="1"/>
+                    </pic:cNvPicPr>
+                  </pic:nvPicPr>
+                  <pic:blipFill>
+                    <a:blip r:embed="rId12" cstate="print"/>
+                    <a:srcRect/>
+                    <a:stretch>
+                      <a:fillRect/>
+                    </a:stretch>
+                  </pic:blipFill>
+                  <pic:spPr bwMode="auto">
+                    <a:xfrm>
+                      <a:off x="0" y="0"/>
+                      <a:ext cx="2004060" cy="1050290"/>
+                    </a:xfrm>
+                    <a:prstGeom prst="rect">
+                      <a:avLst/>
+                    </a:prstGeom>
+                    <a:noFill/>
+                    <a:ln w="9525">
+                      <a:noFill/>
+                      <a:miter lim="800000"/>
+                      <a:headEnd/>
+                      <a:tailEnd/>
+                    </a:ln>
+                  </pic:spPr>
+                </pic:pic>
+              </a:graphicData>
+            </a:graphic>
+          </wp:inline>
+        </w:drawing>
+      </w:r>
+    </w:p>
+    <w:p>
+      <w:pPr>
+        <w:pStyle w:val="Textoindependiente"/>
+        <w:jc w:val="center"/>
+      </w:pPr>
     </w:p>
     <w:p>
       <w:pPr>
         <w:pStyle w:val="Ttulo1"/>
         <w:ind w:left="360" w:hanging="360"/>
       </w:pPr>
-      <w:bookmarkStart w:id="7" w:name="_Toc324614282"/>
+      <w:bookmarkStart w:id="7" w:name="_Toc324672298"/>
       <w:r>
         <w:t>&lt;</w:t>
       </w:r>
@@ -1275,25 +1556,7 @@
         <w:pStyle w:val="InfoBlue"/>
       </w:pPr>
       <w:r>
-        <w:t>[Breve descripción de rol representado</w:t>
-      </w:r>
-      <w:r>
-        <w:t xml:space="preserve"> en el negocio </w:t>
-      </w:r>
-      <w:r>
-        <w:t xml:space="preserve"> por el</w:t>
-      </w:r>
-      <w:r>
-        <w:t xml:space="preserve"> trabajador del negocio</w:t>
-      </w:r>
-      <w:r>
-        <w:t>.</w:t>
-      </w:r>
-      <w:r>
-        <w:t xml:space="preserve"> Debe incluir las funciones principales que ayuden a comprender las responsabilidades del trabajador del negocio en los procesos del  negocio.</w:t>
-      </w:r>
-      <w:r>
-        <w:t>]</w:t>
+        <w:t>Responsable de realizar el Monitoreo de contratos.</w:t>
       </w:r>
     </w:p>
     <w:p>
@@ -1304,7 +1567,59 @@
     <w:p>
       <w:pPr>
         <w:pStyle w:val="Textoindependiente"/>
-      </w:pPr>
+        <w:jc w:val="center"/>
+      </w:pPr>
+      <w:r>
+        <w:rPr>
+          <w:noProof/>
+          <w:lang w:eastAsia="es-PE"/>
+        </w:rPr>
+        <w:drawing>
+          <wp:inline distT="0" distB="0" distL="0" distR="0">
+            <wp:extent cx="1974850" cy="1216025"/>
+            <wp:effectExtent l="0" t="0" r="0" b="0"/>
+            <wp:docPr id="6" name="Imagen 6"/>
+            <wp:cNvGraphicFramePr>
+              <a:graphicFrameLocks xmlns:a="http://schemas.openxmlformats.org/drawingml/2006/main" noChangeAspect="1"/>
+            </wp:cNvGraphicFramePr>
+            <a:graphic xmlns:a="http://schemas.openxmlformats.org/drawingml/2006/main">
+              <a:graphicData uri="http://schemas.openxmlformats.org/drawingml/2006/picture">
+                <pic:pic xmlns:pic="http://schemas.openxmlformats.org/drawingml/2006/picture">
+                  <pic:nvPicPr>
+                    <pic:cNvPr id="0" name="Picture 6"/>
+                    <pic:cNvPicPr>
+                      <a:picLocks noChangeAspect="1" noChangeArrowheads="1"/>
+                    </pic:cNvPicPr>
+                  </pic:nvPicPr>
+                  <pic:blipFill>
+                    <a:blip r:embed="rId13" cstate="print"/>
+                    <a:srcRect/>
+                    <a:stretch>
+                      <a:fillRect/>
+                    </a:stretch>
+                  </pic:blipFill>
+                  <pic:spPr bwMode="auto">
+                    <a:xfrm>
+                      <a:off x="0" y="0"/>
+                      <a:ext cx="1974850" cy="1216025"/>
+                    </a:xfrm>
+                    <a:prstGeom prst="rect">
+                      <a:avLst/>
+                    </a:prstGeom>
+                    <a:noFill/>
+                    <a:ln w="9525">
+                      <a:noFill/>
+                      <a:miter lim="800000"/>
+                      <a:headEnd/>
+                      <a:tailEnd/>
+                    </a:ln>
+                  </pic:spPr>
+                </pic:pic>
+              </a:graphicData>
+            </a:graphic>
+          </wp:inline>
+        </w:drawing>
+      </w:r>
     </w:p>
     <w:p>
       <w:pPr>
@@ -1328,6 +1643,11 @@
     </w:p>
     <w:p>
       <w:pPr>
+        <w:pStyle w:val="Textoindependiente"/>
+      </w:pPr>
+    </w:p>
+    <w:p>
+      <w:pPr>
         <w:pStyle w:val="InfoBlue"/>
       </w:pPr>
     </w:p>
@@ -1337,8 +1657,8 @@
       </w:pPr>
     </w:p>
     <w:sectPr>
-      <w:headerReference w:type="default" r:id="rId8"/>
-      <w:footerReference w:type="default" r:id="rId9"/>
+      <w:headerReference w:type="default" r:id="rId14"/>
+      <w:footerReference w:type="default" r:id="rId15"/>
       <w:pgSz w:w="12240" w:h="15840" w:code="1"/>
       <w:pgMar w:top="1440" w:right="1440" w:bottom="1440" w:left="1440" w:header="720" w:footer="720" w:gutter="0"/>
       <w:cols w:space="720"/>
@@ -1482,7 +1802,7 @@
               <w:rStyle w:val="Nmerodepgina"/>
               <w:noProof/>
             </w:rPr>
-            <w:t>4</w:t>
+            <w:t>5</w:t>
           </w:r>
           <w:r>
             <w:rPr>

</xml_diff>